<commit_message>
Añadido informe de calidad y corregidos los code smells empleados en estos
</commit_message>
<xml_diff>
--- a/Docs/Quality Reports/US401936-MostrarVisiblesTodosLosTiposDeCombustible-QAReport.docx
+++ b/Docs/Quality Reports/US401936-MostrarVisiblesTodosLosTiposDeCombustible-QAReport.docx
@@ -181,107 +181,51 @@
         <w:rPr>
           <w:bCs/>
         </w:rPr>
-        <w:t>El análisis pasa los criterios de calidad de la organización debido a que la calificación en confiabilidad (</w:t>
-      </w:r>
-      <w:proofErr w:type="spellStart"/>
+        <w:t xml:space="preserve">El análisis pasa los criterios de calidad de la organización debido a que la calificación en confiabilidad (reliability) es A. Sin embargo, </w:t>
+      </w:r>
       <w:r>
         <w:rPr>
           <w:bCs/>
         </w:rPr>
-        <w:t>reliability</w:t>
-      </w:r>
-      <w:proofErr w:type="spellEnd"/>
-      <w:r>
+        <w:t>la deuda técnica es bastante alta por lo que este análisis se va a centrar en bajar sus horas corrigiendo algunos de los code smells.</w:t>
+      </w:r>
+    </w:p>
+    <w:p>
+      <w:pPr>
+        <w:jc w:val="both"/>
         <w:rPr>
           <w:bCs/>
         </w:rPr>
-        <w:t xml:space="preserve">) es A. Sin embargo, </w:t>
-      </w:r>
+      </w:pPr>
       <w:r>
         <w:rPr>
           <w:bCs/>
         </w:rPr>
-        <w:t xml:space="preserve">la deuda técnica es bastante alta por lo que este análisis se va a centrar en bajar sus horas corrigiendo algunos de los </w:t>
-      </w:r>
-      <w:proofErr w:type="spellStart"/>
+        <w:t>En primer lugar</w:t>
+      </w:r>
       <w:r>
         <w:rPr>
           <w:bCs/>
         </w:rPr>
-        <w:t>code</w:t>
-      </w:r>
-      <w:proofErr w:type="spellEnd"/>
+        <w:t>,</w:t>
+      </w:r>
       <w:r>
         <w:rPr>
           <w:bCs/>
         </w:rPr>
         <w:t xml:space="preserve"> </w:t>
       </w:r>
-      <w:proofErr w:type="spellStart"/>
       <w:r>
         <w:rPr>
           <w:bCs/>
         </w:rPr>
-        <w:t>smells</w:t>
-      </w:r>
-      <w:proofErr w:type="spellEnd"/>
+        <w:t xml:space="preserve">como muestran las imágenes 1 y 2, </w:t>
+      </w:r>
       <w:r>
         <w:rPr>
           <w:bCs/>
         </w:rPr>
-        <w:t>.</w:t>
-      </w:r>
-    </w:p>
-    <w:p>
-      <w:pPr>
-        <w:jc w:val="both"/>
-        <w:rPr>
-          <w:bCs/>
-        </w:rPr>
-      </w:pPr>
-      <w:r>
-        <w:rPr>
-          <w:bCs/>
-        </w:rPr>
-        <w:t>En primer lugar</w:t>
-      </w:r>
-      <w:r>
-        <w:rPr>
-          <w:bCs/>
-        </w:rPr>
-        <w:t>,</w:t>
-      </w:r>
-      <w:r>
-        <w:rPr>
-          <w:bCs/>
-        </w:rPr>
-        <w:t xml:space="preserve"> </w:t>
-      </w:r>
-      <w:r>
-        <w:rPr>
-          <w:bCs/>
-        </w:rPr>
-        <w:t xml:space="preserve">como muestran las imágenes 1 y 2, </w:t>
-      </w:r>
-      <w:r>
-        <w:rPr>
-          <w:bCs/>
-        </w:rPr>
-        <w:t>se ha accedido a la pestaña de “</w:t>
-      </w:r>
-      <w:proofErr w:type="spellStart"/>
-      <w:r>
-        <w:rPr>
-          <w:bCs/>
-        </w:rPr>
-        <w:t>Measures</w:t>
-      </w:r>
-      <w:proofErr w:type="spellEnd"/>
-      <w:r>
-        <w:rPr>
-          <w:bCs/>
-        </w:rPr>
-        <w:t xml:space="preserve">”, en ella encontramos que </w:t>
+        <w:t xml:space="preserve">se ha accedido a la pestaña de “Measures”, en ella encontramos que </w:t>
       </w:r>
       <w:r>
         <w:rPr>
@@ -354,14 +298,27 @@
       <w:r>
         <w:t xml:space="preserve">Imagen </w:t>
       </w:r>
-      <w:fldSimple w:instr=" SEQ Imagen \* ARABIC ">
-        <w:r>
-          <w:rPr>
-            <w:noProof/>
-          </w:rPr>
-          <w:t>1</w:t>
-        </w:r>
-      </w:fldSimple>
+      <w:r>
+        <w:fldChar w:fldCharType="begin"/>
+      </w:r>
+      <w:r>
+        <w:instrText xml:space="preserve"> SEQ Imagen \* ARABIC </w:instrText>
+      </w:r>
+      <w:r>
+        <w:fldChar w:fldCharType="separate"/>
+      </w:r>
+      <w:r>
+        <w:rPr>
+          <w:noProof/>
+        </w:rPr>
+        <w:t>1</w:t>
+      </w:r>
+      <w:r>
+        <w:rPr>
+          <w:noProof/>
+        </w:rPr>
+        <w:fldChar w:fldCharType="end"/>
+      </w:r>
     </w:p>
     <w:p>
       <w:pPr>
@@ -424,14 +381,27 @@
       <w:r>
         <w:t xml:space="preserve">Imagen </w:t>
       </w:r>
-      <w:fldSimple w:instr=" SEQ Imagen \* ARABIC ">
-        <w:r>
-          <w:rPr>
-            <w:noProof/>
-          </w:rPr>
-          <w:t>2</w:t>
-        </w:r>
-      </w:fldSimple>
+      <w:r>
+        <w:fldChar w:fldCharType="begin"/>
+      </w:r>
+      <w:r>
+        <w:instrText xml:space="preserve"> SEQ Imagen \* ARABIC </w:instrText>
+      </w:r>
+      <w:r>
+        <w:fldChar w:fldCharType="separate"/>
+      </w:r>
+      <w:r>
+        <w:rPr>
+          <w:noProof/>
+        </w:rPr>
+        <w:t>2</w:t>
+      </w:r>
+      <w:r>
+        <w:rPr>
+          <w:noProof/>
+        </w:rPr>
+        <w:fldChar w:fldCharType="end"/>
+      </w:r>
     </w:p>
     <w:p/>
     <w:p/>
@@ -506,14 +476,27 @@
       <w:r>
         <w:t xml:space="preserve">Imagen </w:t>
       </w:r>
-      <w:fldSimple w:instr=" SEQ Imagen \* ARABIC ">
-        <w:r>
-          <w:rPr>
-            <w:noProof/>
-          </w:rPr>
-          <w:t>3</w:t>
-        </w:r>
-      </w:fldSimple>
+      <w:r>
+        <w:fldChar w:fldCharType="begin"/>
+      </w:r>
+      <w:r>
+        <w:instrText xml:space="preserve"> SEQ Imagen \* ARABIC </w:instrText>
+      </w:r>
+      <w:r>
+        <w:fldChar w:fldCharType="separate"/>
+      </w:r>
+      <w:r>
+        <w:rPr>
+          <w:noProof/>
+        </w:rPr>
+        <w:t>3</w:t>
+      </w:r>
+      <w:r>
+        <w:rPr>
+          <w:noProof/>
+        </w:rPr>
+        <w:fldChar w:fldCharType="end"/>
+      </w:r>
     </w:p>
     <w:p>
       <w:pPr>
@@ -526,35 +509,7 @@
         <w:rPr>
           <w:bCs/>
         </w:rPr>
-        <w:t xml:space="preserve">Por último, en la imagen 4 se aprecia un </w:t>
-      </w:r>
-      <w:proofErr w:type="spellStart"/>
-      <w:r>
-        <w:rPr>
-          <w:bCs/>
-        </w:rPr>
-        <w:t>code</w:t>
-      </w:r>
-      <w:proofErr w:type="spellEnd"/>
-      <w:r>
-        <w:rPr>
-          <w:bCs/>
-        </w:rPr>
-        <w:t xml:space="preserve"> </w:t>
-      </w:r>
-      <w:proofErr w:type="spellStart"/>
-      <w:r>
-        <w:rPr>
-          <w:bCs/>
-        </w:rPr>
-        <w:t>smell</w:t>
-      </w:r>
-      <w:proofErr w:type="spellEnd"/>
-      <w:r>
-        <w:rPr>
-          <w:bCs/>
-        </w:rPr>
-        <w:t xml:space="preserve"> con una deuda técnica de 20 minutos. Esta corrección se dejará para posteriores análisis de calidad debido a la dificultad.</w:t>
+        <w:t>Por último, en la imagen 4 se aprecia un code smell con una deuda técnica de 20 minutos. Esta corrección se dejará para posteriores análisis de calidad debido a la dificultad.</w:t>
       </w:r>
     </w:p>
     <w:p>
@@ -621,14 +576,27 @@
       <w:r>
         <w:t xml:space="preserve">Imagen </w:t>
       </w:r>
-      <w:fldSimple w:instr=" SEQ Imagen \* ARABIC ">
-        <w:r>
-          <w:rPr>
-            <w:noProof/>
-          </w:rPr>
-          <w:t>4</w:t>
-        </w:r>
-      </w:fldSimple>
+      <w:r>
+        <w:fldChar w:fldCharType="begin"/>
+      </w:r>
+      <w:r>
+        <w:instrText xml:space="preserve"> SEQ Imagen \* ARABIC </w:instrText>
+      </w:r>
+      <w:r>
+        <w:fldChar w:fldCharType="separate"/>
+      </w:r>
+      <w:r>
+        <w:rPr>
+          <w:noProof/>
+        </w:rPr>
+        <w:t>4</w:t>
+      </w:r>
+      <w:r>
+        <w:rPr>
+          <w:noProof/>
+        </w:rPr>
+        <w:fldChar w:fldCharType="end"/>
+      </w:r>
     </w:p>
     <w:p>
       <w:pPr>
@@ -661,45 +629,8 @@
       <w:r>
         <w:t xml:space="preserve">Arreglar </w:t>
       </w:r>
-      <w:proofErr w:type="spellStart"/>
-      <w:r>
-        <w:t>code</w:t>
-      </w:r>
-      <w:proofErr w:type="spellEnd"/>
-      <w:r>
-        <w:t xml:space="preserve"> </w:t>
-      </w:r>
-      <w:proofErr w:type="spellStart"/>
-      <w:r>
-        <w:t>smells</w:t>
-      </w:r>
-      <w:proofErr w:type="spellEnd"/>
-      <w:r>
-        <w:t xml:space="preserve"> menores encontrados en la pestaña “</w:t>
-      </w:r>
-      <w:proofErr w:type="spellStart"/>
-      <w:r>
-        <w:t>Measures</w:t>
-      </w:r>
-      <w:proofErr w:type="spellEnd"/>
-      <w:r>
-        <w:t xml:space="preserve">” para las clases </w:t>
-      </w:r>
-      <w:proofErr w:type="spellStart"/>
-      <w:r>
-        <w:t>MainActivity</w:t>
-      </w:r>
-      <w:proofErr w:type="spellEnd"/>
-      <w:r>
-        <w:t xml:space="preserve"> y </w:t>
-      </w:r>
-      <w:proofErr w:type="spellStart"/>
-      <w:r>
-        <w:t>FilterActivity</w:t>
-      </w:r>
-      <w:proofErr w:type="spellEnd"/>
-      <w:r>
-        <w:t xml:space="preserve">. </w:t>
+      <w:r>
+        <w:t xml:space="preserve">code smells menores encontrados en la pestaña “Measures” para las clases MainActivity y FilterActivity. </w:t>
       </w:r>
     </w:p>
     <w:p>
@@ -712,26 +643,10 @@
         <w:jc w:val="both"/>
       </w:pPr>
       <w:r>
-        <w:t xml:space="preserve">Corregir el </w:t>
-      </w:r>
-      <w:proofErr w:type="spellStart"/>
-      <w:r>
-        <w:t>issue</w:t>
-      </w:r>
-      <w:proofErr w:type="spellEnd"/>
-      <w:r>
-        <w:t xml:space="preserve"> bloqueante</w:t>
-      </w:r>
-      <w:r>
-        <w:t xml:space="preserve"> debido a la carencia de </w:t>
-      </w:r>
-      <w:proofErr w:type="spellStart"/>
-      <w:r>
-        <w:t>asserts</w:t>
-      </w:r>
-      <w:proofErr w:type="spellEnd"/>
-      <w:r>
-        <w:t xml:space="preserve"> en un test de integración.</w:t>
+        <w:t>Corregir el issue bloqueante</w:t>
+      </w:r>
+      <w:r>
+        <w:t xml:space="preserve"> debido a la carencia de asserts en un test de integración.</w:t>
       </w:r>
     </w:p>
     <w:p>
@@ -744,15 +659,7 @@
         <w:jc w:val="both"/>
       </w:pPr>
       <w:r>
-        <w:t xml:space="preserve">Los </w:t>
-      </w:r>
-      <w:proofErr w:type="spellStart"/>
-      <w:r>
-        <w:t>issue</w:t>
-      </w:r>
-      <w:proofErr w:type="spellEnd"/>
-      <w:r>
-        <w:t xml:space="preserve"> críticos se dan por falta de documentación en métodos vacíos. Se ha documentado por qué lo están.</w:t>
+        <w:t>Los issue críticos se dan por falta de documentación en métodos vacíos. Se ha documentado por qué lo están.</w:t>
       </w:r>
     </w:p>
     <w:p>
@@ -790,7 +697,7 @@
           <w:color w:val="D311A0"/>
           <w:sz w:val="28"/>
         </w:rPr>
-        <w:t>x</w:t>
+        <w:t>1</w:t>
       </w:r>
       <w:r>
         <w:rPr>
@@ -798,7 +705,31 @@
           <w:color w:val="D311A0"/>
           <w:sz w:val="28"/>
         </w:rPr>
-        <w:t xml:space="preserve"> OCTUBRE 2018</w:t>
+        <w:t>3</w:t>
+      </w:r>
+      <w:r>
+        <w:rPr>
+          <w:b/>
+          <w:color w:val="D311A0"/>
+          <w:sz w:val="28"/>
+        </w:rPr>
+        <w:t xml:space="preserve"> NOVIEMBRE 2020 (</w:t>
+      </w:r>
+      <w:r>
+        <w:rPr>
+          <w:b/>
+          <w:color w:val="D311A0"/>
+          <w:sz w:val="28"/>
+        </w:rPr>
+        <w:t>Roberto González Jiménez</w:t>
+      </w:r>
+      <w:r>
+        <w:rPr>
+          <w:b/>
+          <w:color w:val="D311A0"/>
+          <w:sz w:val="28"/>
+        </w:rPr>
+        <w:t>)</w:t>
       </w:r>
     </w:p>
     <w:p>
@@ -830,18 +761,107 @@
           <w:b/>
         </w:rPr>
       </w:pPr>
-    </w:p>
-    <w:p>
-      <w:pPr>
-        <w:jc w:val="both"/>
-        <w:rPr>
-          <w:b/>
-        </w:rPr>
-      </w:pPr>
-      <w:r>
-        <w:rPr>
-          <w:b/>
-        </w:rPr>
+      <w:r>
+        <w:rPr>
+          <w:noProof/>
+        </w:rPr>
+        <w:drawing>
+          <wp:inline distT="0" distB="0" distL="0" distR="0" wp14:anchorId="2EED3BB1" wp14:editId="12D2B23B">
+            <wp:extent cx="5400040" cy="789940"/>
+            <wp:effectExtent l="0" t="0" r="0" b="0"/>
+            <wp:docPr id="1" name="Imagen 1"/>
+            <wp:cNvGraphicFramePr>
+              <a:graphicFrameLocks xmlns:a="http://schemas.openxmlformats.org/drawingml/2006/main" noChangeAspect="1"/>
+            </wp:cNvGraphicFramePr>
+            <a:graphic xmlns:a="http://schemas.openxmlformats.org/drawingml/2006/main">
+              <a:graphicData uri="http://schemas.openxmlformats.org/drawingml/2006/picture">
+                <pic:pic xmlns:pic="http://schemas.openxmlformats.org/drawingml/2006/picture">
+                  <pic:nvPicPr>
+                    <pic:cNvPr id="1" name=""/>
+                    <pic:cNvPicPr/>
+                  </pic:nvPicPr>
+                  <pic:blipFill>
+                    <a:blip r:embed="rId12"/>
+                    <a:stretch>
+                      <a:fillRect/>
+                    </a:stretch>
+                  </pic:blipFill>
+                  <pic:spPr>
+                    <a:xfrm>
+                      <a:off x="0" y="0"/>
+                      <a:ext cx="5400040" cy="789940"/>
+                    </a:xfrm>
+                    <a:prstGeom prst="rect">
+                      <a:avLst/>
+                    </a:prstGeom>
+                  </pic:spPr>
+                </pic:pic>
+              </a:graphicData>
+            </a:graphic>
+          </wp:inline>
+        </w:drawing>
+      </w:r>
+    </w:p>
+    <w:p>
+      <w:pPr>
+        <w:jc w:val="center"/>
+        <w:rPr>
+          <w:b/>
+        </w:rPr>
+      </w:pPr>
+      <w:r>
+        <w:rPr>
+          <w:noProof/>
+        </w:rPr>
+        <w:drawing>
+          <wp:inline distT="0" distB="0" distL="0" distR="0" wp14:anchorId="553E48BD" wp14:editId="454EA7FE">
+            <wp:extent cx="3752412" cy="6518563"/>
+            <wp:effectExtent l="0" t="0" r="635" b="0"/>
+            <wp:docPr id="7" name="Imagen 7"/>
+            <wp:cNvGraphicFramePr>
+              <a:graphicFrameLocks xmlns:a="http://schemas.openxmlformats.org/drawingml/2006/main" noChangeAspect="1"/>
+            </wp:cNvGraphicFramePr>
+            <a:graphic xmlns:a="http://schemas.openxmlformats.org/drawingml/2006/main">
+              <a:graphicData uri="http://schemas.openxmlformats.org/drawingml/2006/picture">
+                <pic:pic xmlns:pic="http://schemas.openxmlformats.org/drawingml/2006/picture">
+                  <pic:nvPicPr>
+                    <pic:cNvPr id="1" name=""/>
+                    <pic:cNvPicPr/>
+                  </pic:nvPicPr>
+                  <pic:blipFill>
+                    <a:blip r:embed="rId13"/>
+                    <a:stretch>
+                      <a:fillRect/>
+                    </a:stretch>
+                  </pic:blipFill>
+                  <pic:spPr>
+                    <a:xfrm>
+                      <a:off x="0" y="0"/>
+                      <a:ext cx="3766171" cy="6542464"/>
+                    </a:xfrm>
+                    <a:prstGeom prst="rect">
+                      <a:avLst/>
+                    </a:prstGeom>
+                  </pic:spPr>
+                </pic:pic>
+              </a:graphicData>
+            </a:graphic>
+          </wp:inline>
+        </w:drawing>
+      </w:r>
+    </w:p>
+    <w:p>
+      <w:pPr>
+        <w:jc w:val="both"/>
+        <w:rPr>
+          <w:b/>
+        </w:rPr>
+      </w:pPr>
+      <w:r>
+        <w:rPr>
+          <w:b/>
+        </w:rPr>
+        <w:lastRenderedPageBreak/>
         <w:t>INCIDENCIAS</w:t>
       </w:r>
     </w:p>
@@ -849,16 +869,85 @@
       <w:pPr>
         <w:jc w:val="both"/>
       </w:pPr>
-      <w:proofErr w:type="spellStart"/>
-      <w:r>
-        <w:t>aaa</w:t>
-      </w:r>
-      <w:proofErr w:type="spellEnd"/>
-    </w:p>
-    <w:p>
-      <w:pPr>
-        <w:jc w:val="both"/>
-      </w:pPr>
+      <w:r>
+        <w:t>El análisis no pasa los criterios de calidad de la organización ya que la deuda técnica es superior a la mínima aceptada, que es 4h 10min, en nuestro caso supone una deuda técnica de 4h 59 min. Esta deuda ha aumentado en 59 minutos respecto al análisis anterior,</w:t>
+      </w:r>
+      <w:r>
+        <w:t xml:space="preserve"> esto se debe principalmente al aumento de code smells presentes en nuestro código, que ha aumentado de 37 a 46, un total de 9 code smells más respecto al análisis anterior.</w:t>
+      </w:r>
+    </w:p>
+    <w:p>
+      <w:pPr>
+        <w:jc w:val="both"/>
+      </w:pPr>
+      <w:r>
+        <w:t>Por otro lado, ha disminuido el parámetro de “Coverage”, ya que se han comentado unos cuantos tests para que funcione correctamente el travis, estos test se volverán a comentar al finalizar la implementación y se configurarán para que se adapten a los nuevos casos de la aplicación, esta también es una de las causas de algunas deudas técnicas</w:t>
+      </w:r>
+    </w:p>
+    <w:p>
+      <w:pPr>
+        <w:jc w:val="both"/>
+      </w:pPr>
+      <w:r>
+        <w:rPr>
+          <w:noProof/>
+        </w:rPr>
+        <w:drawing>
+          <wp:inline distT="0" distB="0" distL="0" distR="0" wp14:anchorId="1AF7DE7A" wp14:editId="6C86A08E">
+            <wp:extent cx="4613563" cy="941267"/>
+            <wp:effectExtent l="0" t="0" r="0" b="0"/>
+            <wp:docPr id="8" name="Imagen 8"/>
+            <wp:cNvGraphicFramePr>
+              <a:graphicFrameLocks xmlns:a="http://schemas.openxmlformats.org/drawingml/2006/main" noChangeAspect="1"/>
+            </wp:cNvGraphicFramePr>
+            <a:graphic xmlns:a="http://schemas.openxmlformats.org/drawingml/2006/main">
+              <a:graphicData uri="http://schemas.openxmlformats.org/drawingml/2006/picture">
+                <pic:pic xmlns:pic="http://schemas.openxmlformats.org/drawingml/2006/picture">
+                  <pic:nvPicPr>
+                    <pic:cNvPr id="1" name=""/>
+                    <pic:cNvPicPr/>
+                  </pic:nvPicPr>
+                  <pic:blipFill>
+                    <a:blip r:embed="rId14"/>
+                    <a:stretch>
+                      <a:fillRect/>
+                    </a:stretch>
+                  </pic:blipFill>
+                  <pic:spPr>
+                    <a:xfrm>
+                      <a:off x="0" y="0"/>
+                      <a:ext cx="4728330" cy="964682"/>
+                    </a:xfrm>
+                    <a:prstGeom prst="rect">
+                      <a:avLst/>
+                    </a:prstGeom>
+                  </pic:spPr>
+                </pic:pic>
+              </a:graphicData>
+            </a:graphic>
+          </wp:inline>
+        </w:drawing>
+      </w:r>
+    </w:p>
+    <w:p>
+      <w:pPr>
+        <w:jc w:val="both"/>
+      </w:pPr>
+      <w:r>
+        <w:t xml:space="preserve">En cuanto a los demás aspectos tipo bugs y vulnerabilidades, por ahora nuestra aplicación se conserva limpia, con 0 y una </w:t>
+      </w:r>
+      <w:r>
+        <w:t>calificación en confiabilidad(reliability)</w:t>
+      </w:r>
+      <w:r>
+        <w:t xml:space="preserve"> de A en todos los aspectos</w:t>
+      </w:r>
+      <w:r>
+        <w:t>, solamente habría que reducir los code smells para que pase la quality gate establecida</w:t>
+      </w:r>
+      <w:r>
+        <w:t>.</w:t>
+      </w:r>
     </w:p>
     <w:p>
       <w:pPr>
@@ -883,19 +972,141 @@
         </w:numPr>
         <w:jc w:val="both"/>
       </w:pPr>
-      <w:proofErr w:type="spellStart"/>
-      <w:r>
-        <w:t>aaa</w:t>
-      </w:r>
-      <w:proofErr w:type="spellEnd"/>
-    </w:p>
-    <w:p>
-      <w:pPr>
-        <w:jc w:val="both"/>
-      </w:pPr>
+      <w:r>
+        <w:t xml:space="preserve">Añadir en los switches de las clases de la actividad del Filtro y la principal un caso default, que no es necesario que haga nada (10 min en total) </w:t>
+      </w:r>
+    </w:p>
+    <w:p>
+      <w:pPr>
+        <w:jc w:val="both"/>
+      </w:pPr>
+      <w:r>
+        <w:rPr>
+          <w:noProof/>
+        </w:rPr>
+        <w:drawing>
+          <wp:inline distT="0" distB="0" distL="0" distR="0" wp14:anchorId="2CDBAF78" wp14:editId="6AEEFE48">
+            <wp:extent cx="4308763" cy="878575"/>
+            <wp:effectExtent l="0" t="0" r="0" b="0"/>
+            <wp:docPr id="9" name="Imagen 9"/>
+            <wp:cNvGraphicFramePr>
+              <a:graphicFrameLocks xmlns:a="http://schemas.openxmlformats.org/drawingml/2006/main" noChangeAspect="1"/>
+            </wp:cNvGraphicFramePr>
+            <a:graphic xmlns:a="http://schemas.openxmlformats.org/drawingml/2006/main">
+              <a:graphicData uri="http://schemas.openxmlformats.org/drawingml/2006/picture">
+                <pic:pic xmlns:pic="http://schemas.openxmlformats.org/drawingml/2006/picture">
+                  <pic:nvPicPr>
+                    <pic:cNvPr id="1" name=""/>
+                    <pic:cNvPicPr/>
+                  </pic:nvPicPr>
+                  <pic:blipFill>
+                    <a:blip r:embed="rId15"/>
+                    <a:stretch>
+                      <a:fillRect/>
+                    </a:stretch>
+                  </pic:blipFill>
+                  <pic:spPr>
+                    <a:xfrm>
+                      <a:off x="0" y="0"/>
+                      <a:ext cx="4447720" cy="906909"/>
+                    </a:xfrm>
+                    <a:prstGeom prst="rect">
+                      <a:avLst/>
+                    </a:prstGeom>
+                  </pic:spPr>
+                </pic:pic>
+              </a:graphicData>
+            </a:graphic>
+          </wp:inline>
+        </w:drawing>
+      </w:r>
+    </w:p>
+    <w:p>
+      <w:pPr>
+        <w:pStyle w:val="Prrafodelista"/>
+        <w:numPr>
+          <w:ilvl w:val="0"/>
+          <w:numId w:val="4"/>
+        </w:numPr>
+        <w:jc w:val="both"/>
+      </w:pPr>
+      <w:r>
+        <w:t>Respecto a las declaraciones de las clases Converters.java y Filtro.java se referencian en algunas ocasiones a ArrayList, que correctamente se deberían referenciar a la clase List</w:t>
+      </w:r>
+      <w:r>
+        <w:t>, se tiene que añadir también el import a List, también hay unos cuantos errores de este timo en la clase FilterActivity.java lo cual realizamos los mismos pasos</w:t>
+      </w:r>
+      <w:r>
+        <w:t xml:space="preserve"> (10x6, 60 minutos en total)</w:t>
+      </w:r>
+    </w:p>
+    <w:p>
+      <w:pPr>
+        <w:jc w:val="both"/>
+      </w:pPr>
+      <w:r>
+        <w:rPr>
+          <w:noProof/>
+        </w:rPr>
+        <w:drawing>
+          <wp:inline distT="0" distB="0" distL="0" distR="0" wp14:anchorId="4C7FCE6F" wp14:editId="0B71FBFF">
+            <wp:extent cx="3664527" cy="2002045"/>
+            <wp:effectExtent l="0" t="0" r="0" b="0"/>
+            <wp:docPr id="10" name="Imagen 10"/>
+            <wp:cNvGraphicFramePr>
+              <a:graphicFrameLocks xmlns:a="http://schemas.openxmlformats.org/drawingml/2006/main" noChangeAspect="1"/>
+            </wp:cNvGraphicFramePr>
+            <a:graphic xmlns:a="http://schemas.openxmlformats.org/drawingml/2006/main">
+              <a:graphicData uri="http://schemas.openxmlformats.org/drawingml/2006/picture">
+                <pic:pic xmlns:pic="http://schemas.openxmlformats.org/drawingml/2006/picture">
+                  <pic:nvPicPr>
+                    <pic:cNvPr id="1" name=""/>
+                    <pic:cNvPicPr/>
+                  </pic:nvPicPr>
+                  <pic:blipFill>
+                    <a:blip r:embed="rId16"/>
+                    <a:stretch>
+                      <a:fillRect/>
+                    </a:stretch>
+                  </pic:blipFill>
+                  <pic:spPr>
+                    <a:xfrm>
+                      <a:off x="0" y="0"/>
+                      <a:ext cx="3699436" cy="2021117"/>
+                    </a:xfrm>
+                    <a:prstGeom prst="rect">
+                      <a:avLst/>
+                    </a:prstGeom>
+                  </pic:spPr>
+                </pic:pic>
+              </a:graphicData>
+            </a:graphic>
+          </wp:inline>
+        </w:drawing>
+      </w:r>
+    </w:p>
+    <w:p>
+      <w:pPr>
+        <w:jc w:val="both"/>
+      </w:pPr>
+      <w:r>
+        <w:lastRenderedPageBreak/>
+        <w:t>Comentarios:</w:t>
+      </w:r>
+    </w:p>
+    <w:p>
+      <w:pPr>
+        <w:jc w:val="both"/>
+        <w:rPr>
+          <w:u w:val="single"/>
+        </w:rPr>
+      </w:pPr>
+      <w:r>
+        <w:t>-Con estos 2 tipos de code smells arregladas, ya habríamos cubierto la deuda mínima necesaria para que pase la quality gate puesta, hemos reducido 70 minutos y hacían falta reducir un total de 49 minutos.</w:t>
+      </w:r>
     </w:p>
     <w:sectPr>
-      <w:headerReference w:type="default" r:id="rId12"/>
+      <w:headerReference w:type="default" r:id="rId17"/>
       <w:pgSz w:w="11906" w:h="16838"/>
       <w:pgMar w:top="1417" w:right="1701" w:bottom="1417" w:left="1701" w:header="708" w:footer="708" w:gutter="0"/>
       <w:cols w:space="708"/>

</xml_diff>